<commit_message>
Modification to Report: Added Screenshots
</commit_message>
<xml_diff>
--- a/Documents/ProjectReport.docx
+++ b/Documents/ProjectReport.docx
@@ -79,8 +79,6 @@
         </w:rPr>
         <w:t>BOTMAN</w:t>
       </w:r>
-      <w:bookmarkStart w:id="0" w:name="_GoBack"/>
-      <w:bookmarkEnd w:id="0"/>
     </w:p>
     <w:p>
       <w:pPr>
@@ -1177,18 +1175,18 @@
         <mc:AlternateContent>
           <mc:Choice Requires="wps">
             <w:drawing>
-              <wp:anchor distT="0" distB="0" distL="114300" distR="114300" simplePos="0" relativeHeight="251674624" behindDoc="0" locked="0" layoutInCell="1" allowOverlap="1" wp14:anchorId="663EEA0B" wp14:editId="16A583F0">
+              <wp:anchor distT="0" distB="0" distL="114300" distR="114300" simplePos="0" relativeHeight="251680768" behindDoc="0" locked="0" layoutInCell="1" allowOverlap="1" wp14:anchorId="2EEE28D7" wp14:editId="01A18D49">
                 <wp:simplePos x="0" y="0"/>
                 <wp:positionH relativeFrom="column">
-                  <wp:posOffset>3257550</wp:posOffset>
+                  <wp:posOffset>723900</wp:posOffset>
                 </wp:positionH>
                 <wp:positionV relativeFrom="paragraph">
-                  <wp:posOffset>153035</wp:posOffset>
+                  <wp:posOffset>46990</wp:posOffset>
                 </wp:positionV>
-                <wp:extent cx="1790700" cy="1403985"/>
+                <wp:extent cx="2190750" cy="1403985"/>
                 <wp:effectExtent l="0" t="0" r="0" b="0"/>
                 <wp:wrapNone/>
-                <wp:docPr id="16" name="Text Box 2"/>
+                <wp:docPr id="18" name="Text Box 2"/>
                 <wp:cNvGraphicFramePr>
                   <a:graphicFrameLocks xmlns:a="http://schemas.openxmlformats.org/drawingml/2006/main"/>
                 </wp:cNvGraphicFramePr>
@@ -1201,7 +1199,7 @@
                       <wps:spPr bwMode="auto">
                         <a:xfrm>
                           <a:off x="0" y="0"/>
-                          <a:ext cx="1790700" cy="1403985"/>
+                          <a:ext cx="2190750" cy="1403985"/>
                         </a:xfrm>
                         <a:prstGeom prst="rect">
                           <a:avLst/>
@@ -1218,11 +1216,229 @@
                         <w:txbxContent>
                           <w:p>
                             <w:pPr>
-                              <w:jc w:val="center"/>
                               <w:rPr>
                                 <w:color w:val="17365D" w:themeColor="text2" w:themeShade="BF"/>
                               </w:rPr>
                             </w:pPr>
+                            <w:r>
+                              <w:rPr>
+                                <w:color w:val="17365D" w:themeColor="text2" w:themeShade="BF"/>
+                              </w:rPr>
+                              <w:t>5</w:t>
+                            </w:r>
+                            <w:r>
+                              <w:rPr>
+                                <w:color w:val="17365D" w:themeColor="text2" w:themeShade="BF"/>
+                              </w:rPr>
+                              <w:t xml:space="preserve">. </w:t>
+                            </w:r>
+                            <w:r>
+                              <w:rPr>
+                                <w:color w:val="17365D" w:themeColor="text2" w:themeShade="BF"/>
+                              </w:rPr>
+                              <w:t xml:space="preserve">Bot deployed on </w:t>
+                            </w:r>
+                            <w:proofErr w:type="spellStart"/>
+                            <w:r>
+                              <w:rPr>
+                                <w:color w:val="17365D" w:themeColor="text2" w:themeShade="BF"/>
+                              </w:rPr>
+                              <w:t>Heroku</w:t>
+                            </w:r>
+                            <w:proofErr w:type="spellEnd"/>
+                            <w:r>
+                              <w:rPr>
+                                <w:color w:val="17365D" w:themeColor="text2" w:themeShade="BF"/>
+                              </w:rPr>
+                              <w:t xml:space="preserve"> </w:t>
+                            </w:r>
+                            <w:proofErr w:type="gramStart"/>
+                            <w:r>
+                              <w:rPr>
+                                <w:color w:val="17365D" w:themeColor="text2" w:themeShade="BF"/>
+                              </w:rPr>
+                              <w:t>listen</w:t>
+                            </w:r>
+                            <w:r>
+                              <w:rPr>
+                                <w:color w:val="17365D" w:themeColor="text2" w:themeShade="BF"/>
+                              </w:rPr>
+                              <w:t>’</w:t>
+                            </w:r>
+                            <w:r>
+                              <w:rPr>
+                                <w:color w:val="17365D" w:themeColor="text2" w:themeShade="BF"/>
+                              </w:rPr>
+                              <w:t>s</w:t>
+                            </w:r>
+                            <w:proofErr w:type="gramEnd"/>
+                            <w:r>
+                              <w:rPr>
+                                <w:color w:val="17365D" w:themeColor="text2" w:themeShade="BF"/>
+                              </w:rPr>
+                              <w:t xml:space="preserve"> on Slack Channel and replies.                  </w:t>
+                            </w:r>
+                          </w:p>
+                        </w:txbxContent>
+                      </wps:txbx>
+                      <wps:bodyPr rot="0" vert="horz" wrap="square" lIns="91440" tIns="45720" rIns="91440" bIns="45720" anchor="t" anchorCtr="0">
+                        <a:spAutoFit/>
+                      </wps:bodyPr>
+                    </wps:wsp>
+                  </a:graphicData>
+                </a:graphic>
+                <wp14:sizeRelH relativeFrom="margin">
+                  <wp14:pctWidth>0</wp14:pctWidth>
+                </wp14:sizeRelH>
+                <wp14:sizeRelV relativeFrom="margin">
+                  <wp14:pctHeight>20000</wp14:pctHeight>
+                </wp14:sizeRelV>
+              </wp:anchor>
+            </w:drawing>
+          </mc:Choice>
+          <mc:Fallback>
+            <w:pict>
+              <v:shapetype id="_x0000_t202" coordsize="21600,21600" o:spt="202" path="m,l,21600r21600,l21600,xe">
+                <v:stroke joinstyle="miter"/>
+                <v:path gradientshapeok="t" o:connecttype="rect"/>
+              </v:shapetype>
+              <v:shape id="Text Box 2" o:spid="_x0000_s1026" type="#_x0000_t202" style="position:absolute;left:0;text-align:left;margin-left:57pt;margin-top:3.7pt;width:172.5pt;height:110.55pt;z-index:251680768;visibility:visible;mso-wrap-style:square;mso-width-percent:0;mso-height-percent:200;mso-wrap-distance-left:9pt;mso-wrap-distance-top:0;mso-wrap-distance-right:9pt;mso-wrap-distance-bottom:0;mso-position-horizontal:absolute;mso-position-horizontal-relative:text;mso-position-vertical:absolute;mso-position-vertical-relative:text;mso-width-percent:0;mso-height-percent:200;mso-width-relative:margin;mso-height-relative:margin;v-text-anchor:top" o:gfxdata="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" filled="f" stroked="f">
+                <v:textbox style="mso-fit-shape-to-text:t">
+                  <w:txbxContent>
+                    <w:p>
+                      <w:pPr>
+                        <w:rPr>
+                          <w:color w:val="17365D" w:themeColor="text2" w:themeShade="BF"/>
+                        </w:rPr>
+                      </w:pPr>
+                      <w:r>
+                        <w:rPr>
+                          <w:color w:val="17365D" w:themeColor="text2" w:themeShade="BF"/>
+                        </w:rPr>
+                        <w:t>5</w:t>
+                      </w:r>
+                      <w:r>
+                        <w:rPr>
+                          <w:color w:val="17365D" w:themeColor="text2" w:themeShade="BF"/>
+                        </w:rPr>
+                        <w:t xml:space="preserve">. </w:t>
+                      </w:r>
+                      <w:r>
+                        <w:rPr>
+                          <w:color w:val="17365D" w:themeColor="text2" w:themeShade="BF"/>
+                        </w:rPr>
+                        <w:t xml:space="preserve">Bot deployed on </w:t>
+                      </w:r>
+                      <w:proofErr w:type="spellStart"/>
+                      <w:r>
+                        <w:rPr>
+                          <w:color w:val="17365D" w:themeColor="text2" w:themeShade="BF"/>
+                        </w:rPr>
+                        <w:t>Heroku</w:t>
+                      </w:r>
+                      <w:proofErr w:type="spellEnd"/>
+                      <w:r>
+                        <w:rPr>
+                          <w:color w:val="17365D" w:themeColor="text2" w:themeShade="BF"/>
+                        </w:rPr>
+                        <w:t xml:space="preserve"> </w:t>
+                      </w:r>
+                      <w:proofErr w:type="gramStart"/>
+                      <w:r>
+                        <w:rPr>
+                          <w:color w:val="17365D" w:themeColor="text2" w:themeShade="BF"/>
+                        </w:rPr>
+                        <w:t>listen</w:t>
+                      </w:r>
+                      <w:r>
+                        <w:rPr>
+                          <w:color w:val="17365D" w:themeColor="text2" w:themeShade="BF"/>
+                        </w:rPr>
+                        <w:t>’</w:t>
+                      </w:r>
+                      <w:r>
+                        <w:rPr>
+                          <w:color w:val="17365D" w:themeColor="text2" w:themeShade="BF"/>
+                        </w:rPr>
+                        <w:t>s</w:t>
+                      </w:r>
+                      <w:proofErr w:type="gramEnd"/>
+                      <w:r>
+                        <w:rPr>
+                          <w:color w:val="17365D" w:themeColor="text2" w:themeShade="BF"/>
+                        </w:rPr>
+                        <w:t xml:space="preserve"> on Slack Channel and replies.                  </w:t>
+                      </w:r>
+                    </w:p>
+                  </w:txbxContent>
+                </v:textbox>
+              </v:shape>
+            </w:pict>
+          </mc:Fallback>
+        </mc:AlternateContent>
+      </w:r>
+      <w:r>
+        <w:rPr>
+          <w:rFonts w:cstheme="minorHAnsi"/>
+          <w:b/>
+          <w:noProof/>
+          <w:sz w:val="24"/>
+          <w:szCs w:val="24"/>
+        </w:rPr>
+        <mc:AlternateContent>
+          <mc:Choice Requires="wps">
+            <w:drawing>
+              <wp:anchor distT="0" distB="0" distL="114300" distR="114300" simplePos="0" relativeHeight="251674624" behindDoc="0" locked="0" layoutInCell="1" allowOverlap="1" wp14:anchorId="298FBEE0" wp14:editId="0A9A7257">
+                <wp:simplePos x="0" y="0"/>
+                <wp:positionH relativeFrom="column">
+                  <wp:posOffset>3257550</wp:posOffset>
+                </wp:positionH>
+                <wp:positionV relativeFrom="paragraph">
+                  <wp:posOffset>151765</wp:posOffset>
+                </wp:positionV>
+                <wp:extent cx="1905000" cy="1403985"/>
+                <wp:effectExtent l="0" t="0" r="0" b="0"/>
+                <wp:wrapNone/>
+                <wp:docPr id="16" name="Text Box 2"/>
+                <wp:cNvGraphicFramePr>
+                  <a:graphicFrameLocks xmlns:a="http://schemas.openxmlformats.org/drawingml/2006/main"/>
+                </wp:cNvGraphicFramePr>
+                <a:graphic xmlns:a="http://schemas.openxmlformats.org/drawingml/2006/main">
+                  <a:graphicData uri="http://schemas.microsoft.com/office/word/2010/wordprocessingShape">
+                    <wps:wsp>
+                      <wps:cNvSpPr txBox="1">
+                        <a:spLocks noChangeArrowheads="1"/>
+                      </wps:cNvSpPr>
+                      <wps:spPr bwMode="auto">
+                        <a:xfrm>
+                          <a:off x="0" y="0"/>
+                          <a:ext cx="1905000" cy="1403985"/>
+                        </a:xfrm>
+                        <a:prstGeom prst="rect">
+                          <a:avLst/>
+                        </a:prstGeom>
+                        <a:noFill/>
+                        <a:ln w="9525">
+                          <a:noFill/>
+                          <a:miter lim="800000"/>
+                          <a:headEnd/>
+                          <a:tailEnd/>
+                        </a:ln>
+                      </wps:spPr>
+                      <wps:txbx>
+                        <w:txbxContent>
+                          <w:p>
+                            <w:pPr>
+                              <w:rPr>
+                                <w:color w:val="17365D" w:themeColor="text2" w:themeShade="BF"/>
+                              </w:rPr>
+                            </w:pPr>
+                            <w:r>
+                              <w:rPr>
+                                <w:color w:val="17365D" w:themeColor="text2" w:themeShade="BF"/>
+                              </w:rPr>
+                              <w:t xml:space="preserve">4. </w:t>
+                            </w:r>
                             <w:r>
                               <w:rPr>
                                 <w:color w:val="17365D" w:themeColor="text2" w:themeShade="BF"/>
@@ -1249,20 +1465,21 @@
           </mc:Choice>
           <mc:Fallback>
             <w:pict>
-              <v:shapetype id="_x0000_t202" coordsize="21600,21600" o:spt="202" path="m,l,21600r21600,l21600,xe">
-                <v:stroke joinstyle="miter"/>
-                <v:path gradientshapeok="t" o:connecttype="rect"/>
-              </v:shapetype>
-              <v:shape id="Text Box 2" o:spid="_x0000_s1026" type="#_x0000_t202" style="position:absolute;left:0;text-align:left;margin-left:256.5pt;margin-top:12.05pt;width:141pt;height:110.55pt;z-index:251674624;visibility:visible;mso-wrap-style:square;mso-width-percent:0;mso-height-percent:200;mso-wrap-distance-left:9pt;mso-wrap-distance-top:0;mso-wrap-distance-right:9pt;mso-wrap-distance-bottom:0;mso-position-horizontal:absolute;mso-position-horizontal-relative:text;mso-position-vertical:absolute;mso-position-vertical-relative:text;mso-width-percent:0;mso-height-percent:200;mso-width-relative:margin;mso-height-relative:margin;v-text-anchor:top" o:gfxdata="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" filled="f" stroked="f">
+              <v:shape id="_x0000_s1027" type="#_x0000_t202" style="position:absolute;left:0;text-align:left;margin-left:256.5pt;margin-top:11.95pt;width:150pt;height:110.55pt;z-index:251674624;visibility:visible;mso-wrap-style:square;mso-width-percent:0;mso-height-percent:200;mso-wrap-distance-left:9pt;mso-wrap-distance-top:0;mso-wrap-distance-right:9pt;mso-wrap-distance-bottom:0;mso-position-horizontal:absolute;mso-position-horizontal-relative:text;mso-position-vertical:absolute;mso-position-vertical-relative:text;mso-width-percent:0;mso-height-percent:200;mso-width-relative:margin;mso-height-relative:margin;v-text-anchor:top" o:gfxdata="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" filled="f" stroked="f">
                 <v:textbox style="mso-fit-shape-to-text:t">
                   <w:txbxContent>
                     <w:p>
                       <w:pPr>
-                        <w:jc w:val="center"/>
                         <w:rPr>
                           <w:color w:val="17365D" w:themeColor="text2" w:themeShade="BF"/>
                         </w:rPr>
                       </w:pPr>
+                      <w:r>
+                        <w:rPr>
+                          <w:color w:val="17365D" w:themeColor="text2" w:themeShade="BF"/>
+                        </w:rPr>
+                        <w:t xml:space="preserve">4. </w:t>
+                      </w:r>
                       <w:r>
                         <w:rPr>
                           <w:color w:val="17365D" w:themeColor="text2" w:themeShade="BF"/>
@@ -1299,7 +1516,233 @@
         <mc:AlternateContent>
           <mc:Choice Requires="wps">
             <w:drawing>
-              <wp:anchor distT="0" distB="0" distL="114300" distR="114300" simplePos="0" relativeHeight="251662336" behindDoc="0" locked="0" layoutInCell="1" allowOverlap="1" wp14:anchorId="720C69D3" wp14:editId="6144AD26">
+              <wp:anchor distT="0" distB="0" distL="114300" distR="114300" simplePos="0" relativeHeight="251678720" behindDoc="0" locked="0" layoutInCell="1" allowOverlap="1" wp14:anchorId="32C92130" wp14:editId="690AEC40">
+                <wp:simplePos x="0" y="0"/>
+                <wp:positionH relativeFrom="column">
+                  <wp:posOffset>1114425</wp:posOffset>
+                </wp:positionH>
+                <wp:positionV relativeFrom="paragraph">
+                  <wp:posOffset>325120</wp:posOffset>
+                </wp:positionV>
+                <wp:extent cx="1171575" cy="0"/>
+                <wp:effectExtent l="0" t="76200" r="28575" b="114300"/>
+                <wp:wrapNone/>
+                <wp:docPr id="5" name="Straight Arrow Connector 5"/>
+                <wp:cNvGraphicFramePr/>
+                <a:graphic xmlns:a="http://schemas.openxmlformats.org/drawingml/2006/main">
+                  <a:graphicData uri="http://schemas.microsoft.com/office/word/2010/wordprocessingShape">
+                    <wps:wsp>
+                      <wps:cNvCnPr/>
+                      <wps:spPr>
+                        <a:xfrm>
+                          <a:off x="0" y="0"/>
+                          <a:ext cx="1171575" cy="0"/>
+                        </a:xfrm>
+                        <a:prstGeom prst="straightConnector1">
+                          <a:avLst/>
+                        </a:prstGeom>
+                        <a:ln>
+                          <a:tailEnd type="arrow"/>
+                        </a:ln>
+                      </wps:spPr>
+                      <wps:style>
+                        <a:lnRef idx="1">
+                          <a:schemeClr val="accent1"/>
+                        </a:lnRef>
+                        <a:fillRef idx="0">
+                          <a:schemeClr val="accent1"/>
+                        </a:fillRef>
+                        <a:effectRef idx="0">
+                          <a:schemeClr val="accent1"/>
+                        </a:effectRef>
+                        <a:fontRef idx="minor">
+                          <a:schemeClr val="tx1"/>
+                        </a:fontRef>
+                      </wps:style>
+                      <wps:bodyPr/>
+                    </wps:wsp>
+                  </a:graphicData>
+                </a:graphic>
+                <wp14:sizeRelH relativeFrom="margin">
+                  <wp14:pctWidth>0</wp14:pctWidth>
+                </wp14:sizeRelH>
+              </wp:anchor>
+            </w:drawing>
+          </mc:Choice>
+          <mc:Fallback>
+            <w:pict>
+              <v:shapetype id="_x0000_t32" coordsize="21600,21600" o:spt="32" o:oned="t" path="m,l21600,21600e" filled="f">
+                <v:path arrowok="t" fillok="f" o:connecttype="none"/>
+                <o:lock v:ext="edit" shapetype="t"/>
+              </v:shapetype>
+              <v:shape id="Straight Arrow Connector 5" o:spid="_x0000_s1026" type="#_x0000_t32" style="position:absolute;margin-left:87.75pt;margin-top:25.6pt;width:92.25pt;height:0;z-index:251678720;visibility:visible;mso-wrap-style:square;mso-width-percent:0;mso-wrap-distance-left:9pt;mso-wrap-distance-top:0;mso-wrap-distance-right:9pt;mso-wrap-distance-bottom:0;mso-position-horizontal:absolute;mso-position-horizontal-relative:text;mso-position-vertical:absolute;mso-position-vertical-relative:text;mso-width-percent:0;mso-width-relative:margin" o:gfxdata="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" strokecolor="#4579b8 [3044]">
+                <v:stroke endarrow="open"/>
+              </v:shape>
+            </w:pict>
+          </mc:Fallback>
+        </mc:AlternateContent>
+      </w:r>
+      <w:r>
+        <w:rPr>
+          <w:rFonts w:cstheme="minorHAnsi"/>
+          <w:b/>
+          <w:noProof/>
+          <w:sz w:val="24"/>
+          <w:szCs w:val="24"/>
+        </w:rPr>
+        <mc:AlternateContent>
+          <mc:Choice Requires="wps">
+            <w:drawing>
+              <wp:anchor distT="0" distB="0" distL="114300" distR="114300" simplePos="0" relativeHeight="251677696" behindDoc="0" locked="0" layoutInCell="1" allowOverlap="1" wp14:anchorId="0140DB66" wp14:editId="302D81F1">
+                <wp:simplePos x="0" y="0"/>
+                <wp:positionH relativeFrom="column">
+                  <wp:posOffset>1000125</wp:posOffset>
+                </wp:positionH>
+                <wp:positionV relativeFrom="paragraph">
+                  <wp:posOffset>429895</wp:posOffset>
+                </wp:positionV>
+                <wp:extent cx="1285875" cy="635"/>
+                <wp:effectExtent l="38100" t="76200" r="0" b="113665"/>
+                <wp:wrapNone/>
+                <wp:docPr id="4" name="Straight Arrow Connector 4"/>
+                <wp:cNvGraphicFramePr/>
+                <a:graphic xmlns:a="http://schemas.openxmlformats.org/drawingml/2006/main">
+                  <a:graphicData uri="http://schemas.microsoft.com/office/word/2010/wordprocessingShape">
+                    <wps:wsp>
+                      <wps:cNvCnPr/>
+                      <wps:spPr>
+                        <a:xfrm flipH="1">
+                          <a:off x="0" y="0"/>
+                          <a:ext cx="1285875" cy="635"/>
+                        </a:xfrm>
+                        <a:prstGeom prst="straightConnector1">
+                          <a:avLst/>
+                        </a:prstGeom>
+                        <a:ln>
+                          <a:tailEnd type="arrow"/>
+                        </a:ln>
+                      </wps:spPr>
+                      <wps:style>
+                        <a:lnRef idx="1">
+                          <a:schemeClr val="accent1"/>
+                        </a:lnRef>
+                        <a:fillRef idx="0">
+                          <a:schemeClr val="accent1"/>
+                        </a:fillRef>
+                        <a:effectRef idx="0">
+                          <a:schemeClr val="accent1"/>
+                        </a:effectRef>
+                        <a:fontRef idx="minor">
+                          <a:schemeClr val="tx1"/>
+                        </a:fontRef>
+                      </wps:style>
+                      <wps:bodyPr/>
+                    </wps:wsp>
+                  </a:graphicData>
+                </a:graphic>
+                <wp14:sizeRelH relativeFrom="margin">
+                  <wp14:pctWidth>0</wp14:pctWidth>
+                </wp14:sizeRelH>
+              </wp:anchor>
+            </w:drawing>
+          </mc:Choice>
+          <mc:Fallback>
+            <w:pict>
+              <v:shape id="Straight Arrow Connector 4" o:spid="_x0000_s1026" type="#_x0000_t32" style="position:absolute;margin-left:78.75pt;margin-top:33.85pt;width:101.25pt;height:.05pt;flip:x;z-index:251677696;visibility:visible;mso-wrap-style:square;mso-width-percent:0;mso-wrap-distance-left:9pt;mso-wrap-distance-top:0;mso-wrap-distance-right:9pt;mso-wrap-distance-bottom:0;mso-position-horizontal:absolute;mso-position-horizontal-relative:text;mso-position-vertical:absolute;mso-position-vertical-relative:text;mso-width-percent:0;mso-width-relative:margin" o:gfxdata="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" strokecolor="#4579b8 [3044]">
+                <v:stroke endarrow="open"/>
+              </v:shape>
+            </w:pict>
+          </mc:Fallback>
+        </mc:AlternateContent>
+      </w:r>
+      <w:r>
+        <w:rPr>
+          <w:rFonts w:cstheme="minorHAnsi"/>
+          <w:b/>
+          <w:noProof/>
+          <w:sz w:val="24"/>
+          <w:szCs w:val="24"/>
+        </w:rPr>
+        <mc:AlternateContent>
+          <mc:Choice Requires="wps">
+            <w:drawing>
+              <wp:anchor distT="0" distB="0" distL="114300" distR="114300" simplePos="0" relativeHeight="251660288" behindDoc="0" locked="0" layoutInCell="1" allowOverlap="1" wp14:anchorId="5CDECE21" wp14:editId="6A96B5CB">
+                <wp:simplePos x="0" y="0"/>
+                <wp:positionH relativeFrom="column">
+                  <wp:posOffset>1114425</wp:posOffset>
+                </wp:positionH>
+                <wp:positionV relativeFrom="paragraph">
+                  <wp:posOffset>715645</wp:posOffset>
+                </wp:positionV>
+                <wp:extent cx="1171575" cy="1181100"/>
+                <wp:effectExtent l="0" t="0" r="66675" b="57150"/>
+                <wp:wrapNone/>
+                <wp:docPr id="7" name="Straight Arrow Connector 7"/>
+                <wp:cNvGraphicFramePr/>
+                <a:graphic xmlns:a="http://schemas.openxmlformats.org/drawingml/2006/main">
+                  <a:graphicData uri="http://schemas.microsoft.com/office/word/2010/wordprocessingShape">
+                    <wps:wsp>
+                      <wps:cNvCnPr/>
+                      <wps:spPr>
+                        <a:xfrm>
+                          <a:off x="0" y="0"/>
+                          <a:ext cx="1171575" cy="1181100"/>
+                        </a:xfrm>
+                        <a:prstGeom prst="straightConnector1">
+                          <a:avLst/>
+                        </a:prstGeom>
+                        <a:ln>
+                          <a:tailEnd type="arrow"/>
+                        </a:ln>
+                      </wps:spPr>
+                      <wps:style>
+                        <a:lnRef idx="1">
+                          <a:schemeClr val="accent1"/>
+                        </a:lnRef>
+                        <a:fillRef idx="0">
+                          <a:schemeClr val="accent1"/>
+                        </a:fillRef>
+                        <a:effectRef idx="0">
+                          <a:schemeClr val="accent1"/>
+                        </a:effectRef>
+                        <a:fontRef idx="minor">
+                          <a:schemeClr val="tx1"/>
+                        </a:fontRef>
+                      </wps:style>
+                      <wps:bodyPr/>
+                    </wps:wsp>
+                  </a:graphicData>
+                </a:graphic>
+                <wp14:sizeRelH relativeFrom="margin">
+                  <wp14:pctWidth>0</wp14:pctWidth>
+                </wp14:sizeRelH>
+                <wp14:sizeRelV relativeFrom="margin">
+                  <wp14:pctHeight>0</wp14:pctHeight>
+                </wp14:sizeRelV>
+              </wp:anchor>
+            </w:drawing>
+          </mc:Choice>
+          <mc:Fallback>
+            <w:pict>
+              <v:shape id="Straight Arrow Connector 7" o:spid="_x0000_s1026" type="#_x0000_t32" style="position:absolute;margin-left:87.75pt;margin-top:56.35pt;width:92.25pt;height:93pt;z-index:251660288;visibility:visible;mso-wrap-style:square;mso-width-percent:0;mso-height-percent:0;mso-wrap-distance-left:9pt;mso-wrap-distance-top:0;mso-wrap-distance-right:9pt;mso-wrap-distance-bottom:0;mso-position-horizontal:absolute;mso-position-horizontal-relative:text;mso-position-vertical:absolute;mso-position-vertical-relative:text;mso-width-percent:0;mso-height-percent:0;mso-width-relative:margin;mso-height-relative:margin" o:gfxdata="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" strokecolor="#4579b8 [3044]">
+                <v:stroke endarrow="open"/>
+              </v:shape>
+            </w:pict>
+          </mc:Fallback>
+        </mc:AlternateContent>
+      </w:r>
+      <w:r>
+        <w:rPr>
+          <w:rFonts w:cstheme="minorHAnsi"/>
+          <w:b/>
+          <w:noProof/>
+          <w:sz w:val="24"/>
+          <w:szCs w:val="24"/>
+        </w:rPr>
+        <mc:AlternateContent>
+          <mc:Choice Requires="wps">
+            <w:drawing>
+              <wp:anchor distT="0" distB="0" distL="114300" distR="114300" simplePos="0" relativeHeight="251662336" behindDoc="0" locked="0" layoutInCell="1" allowOverlap="1" wp14:anchorId="25F0C775" wp14:editId="21208FD3">
                 <wp:simplePos x="0" y="0"/>
                 <wp:positionH relativeFrom="column">
                   <wp:posOffset>4847590</wp:posOffset>
@@ -1370,7 +1813,7 @@
           </mc:Choice>
           <mc:Fallback>
             <w:pict>
-              <v:shape id="_x0000_s1027" type="#_x0000_t202" style="position:absolute;left:0;text-align:left;margin-left:381.7pt;margin-top:56.35pt;width:33.75pt;height:110.55pt;z-index:251662336;visibility:visible;mso-wrap-style:square;mso-width-percent:0;mso-height-percent:200;mso-wrap-distance-left:9pt;mso-wrap-distance-top:0;mso-wrap-distance-right:9pt;mso-wrap-distance-bottom:0;mso-position-horizontal:absolute;mso-position-horizontal-relative:text;mso-position-vertical:absolute;mso-position-vertical-relative:text;mso-width-percent:0;mso-height-percent:200;mso-width-relative:margin;mso-height-relative:margin;v-text-anchor:top" o:gfxdata="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" filled="f" stroked="f">
+              <v:shape id="_x0000_s1028" type="#_x0000_t202" style="position:absolute;left:0;text-align:left;margin-left:381.7pt;margin-top:56.35pt;width:33.75pt;height:110.55pt;z-index:251662336;visibility:visible;mso-wrap-style:square;mso-width-percent:0;mso-height-percent:200;mso-wrap-distance-left:9pt;mso-wrap-distance-top:0;mso-wrap-distance-right:9pt;mso-wrap-distance-bottom:0;mso-position-horizontal:absolute;mso-position-horizontal-relative:text;mso-position-vertical:absolute;mso-position-vertical-relative:text;mso-width-percent:0;mso-height-percent:200;mso-width-relative:margin;mso-height-relative:margin;v-text-anchor:top" o:gfxdata="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" filled="f" stroked="f">
                 <v:textbox style="mso-fit-shape-to-text:t">
                   <w:txbxContent>
                     <w:p>
@@ -1404,7 +1847,7 @@
         <mc:AlternateContent>
           <mc:Choice Requires="wps">
             <w:drawing>
-              <wp:anchor distT="0" distB="0" distL="114300" distR="114300" simplePos="0" relativeHeight="251672576" behindDoc="0" locked="0" layoutInCell="1" allowOverlap="1" wp14:anchorId="48888D5A" wp14:editId="39A3978D">
+              <wp:anchor distT="0" distB="0" distL="114300" distR="114300" simplePos="0" relativeHeight="251672576" behindDoc="0" locked="0" layoutInCell="1" allowOverlap="1" wp14:anchorId="793A4D98" wp14:editId="4CBFA60C">
                 <wp:simplePos x="0" y="0"/>
                 <wp:positionH relativeFrom="column">
                   <wp:posOffset>3409950</wp:posOffset>
@@ -1457,7 +1900,7 @@
               </wp:anchor>
             </w:drawing>
           </mc:Choice>
-          <mc:Fallback xmlns:w16se="http://schemas.microsoft.com/office/word/2015/wordml/symex" xmlns:w15="http://schemas.microsoft.com/office/word/2012/wordml" xmlns:cx5="http://schemas.microsoft.com/office/drawing/2016/5/11/chartex" xmlns:cx4="http://schemas.microsoft.com/office/drawing/2016/5/10/chartex" xmlns:cx3="http://schemas.microsoft.com/office/drawing/2016/5/9/chartex" xmlns:cx2="http://schemas.microsoft.com/office/drawing/2015/10/21/chartex" xmlns:cx1="http://schemas.microsoft.com/office/drawing/2015/9/8/chartex" xmlns:cx="http://schemas.microsoft.com/office/drawing/2014/chartex">
+          <mc:Fallback xmlns:cx="http://schemas.microsoft.com/office/drawing/2014/chartex" xmlns:cx1="http://schemas.microsoft.com/office/drawing/2015/9/8/chartex" xmlns:cx2="http://schemas.microsoft.com/office/drawing/2015/10/21/chartex" xmlns:cx3="http://schemas.microsoft.com/office/drawing/2016/5/9/chartex" xmlns:cx4="http://schemas.microsoft.com/office/drawing/2016/5/10/chartex" xmlns:cx5="http://schemas.microsoft.com/office/drawing/2016/5/11/chartex" xmlns:w15="http://schemas.microsoft.com/office/word/2012/wordml" xmlns:w16se="http://schemas.microsoft.com/office/word/2015/wordml/symex">
             <w:pict>
               <v:shapetype w14:anchorId="17DE5CA3" id="_x0000_t32" coordsize="21600,21600" o:spt="32" o:oned="t" path="m,l21600,21600e" filled="f">
                 <v:path arrowok="t" fillok="f" o:connecttype="none"/>
@@ -1481,7 +1924,7 @@
         <mc:AlternateContent>
           <mc:Choice Requires="wps">
             <w:drawing>
-              <wp:anchor distT="0" distB="0" distL="114300" distR="114300" simplePos="0" relativeHeight="251669504" behindDoc="0" locked="0" layoutInCell="1" allowOverlap="1" wp14:anchorId="53F9DE9A" wp14:editId="33DDA6BE">
+              <wp:anchor distT="0" distB="0" distL="114300" distR="114300" simplePos="0" relativeHeight="251669504" behindDoc="0" locked="0" layoutInCell="1" allowOverlap="1" wp14:anchorId="6F51EE80" wp14:editId="3537A407">
                 <wp:simplePos x="0" y="0"/>
                 <wp:positionH relativeFrom="column">
                   <wp:posOffset>5067300</wp:posOffset>
@@ -1531,7 +1974,7 @@
               </wp:anchor>
             </w:drawing>
           </mc:Choice>
-          <mc:Fallback xmlns:w16se="http://schemas.microsoft.com/office/word/2015/wordml/symex" xmlns:w15="http://schemas.microsoft.com/office/word/2012/wordml" xmlns:cx5="http://schemas.microsoft.com/office/drawing/2016/5/11/chartex" xmlns:cx4="http://schemas.microsoft.com/office/drawing/2016/5/10/chartex" xmlns:cx3="http://schemas.microsoft.com/office/drawing/2016/5/9/chartex" xmlns:cx2="http://schemas.microsoft.com/office/drawing/2015/10/21/chartex" xmlns:cx1="http://schemas.microsoft.com/office/drawing/2015/9/8/chartex" xmlns:cx="http://schemas.microsoft.com/office/drawing/2014/chartex">
+          <mc:Fallback xmlns:cx="http://schemas.microsoft.com/office/drawing/2014/chartex" xmlns:cx1="http://schemas.microsoft.com/office/drawing/2015/9/8/chartex" xmlns:cx2="http://schemas.microsoft.com/office/drawing/2015/10/21/chartex" xmlns:cx3="http://schemas.microsoft.com/office/drawing/2016/5/9/chartex" xmlns:cx4="http://schemas.microsoft.com/office/drawing/2016/5/10/chartex" xmlns:cx5="http://schemas.microsoft.com/office/drawing/2016/5/11/chartex" xmlns:w15="http://schemas.microsoft.com/office/word/2012/wordml" xmlns:w16se="http://schemas.microsoft.com/office/word/2015/wordml/symex">
             <w:pict>
               <v:shape w14:anchorId="65800349" id="Straight Arrow Connector 13" o:spid="_x0000_s1026" type="#_x0000_t32" style="position:absolute;margin-left:399pt;margin-top:72.85pt;width:0;height:115.5pt;flip:y;z-index:251669504;visibility:visible;mso-wrap-style:square;mso-wrap-distance-left:9pt;mso-wrap-distance-top:0;mso-wrap-distance-right:9pt;mso-wrap-distance-bottom:0;mso-position-horizontal:absolute;mso-position-horizontal-relative:text;mso-position-vertical:absolute;mso-position-vertical-relative:text" o:gfxdata="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" strokecolor="#4579b8 [3044]">
                 <v:stroke endarrow="open"/>
@@ -1551,7 +1994,7 @@
         <mc:AlternateContent>
           <mc:Choice Requires="wps">
             <w:drawing>
-              <wp:anchor distT="0" distB="0" distL="114300" distR="114300" simplePos="0" relativeHeight="251665408" behindDoc="0" locked="0" layoutInCell="1" allowOverlap="1" wp14:anchorId="595296F9" wp14:editId="5076A107">
+              <wp:anchor distT="0" distB="0" distL="114300" distR="114300" simplePos="0" relativeHeight="251665408" behindDoc="0" locked="0" layoutInCell="1" allowOverlap="1" wp14:anchorId="329C8061" wp14:editId="38F5C8EE">
                 <wp:simplePos x="0" y="0"/>
                 <wp:positionH relativeFrom="column">
                   <wp:posOffset>2676525</wp:posOffset>
@@ -1601,9 +2044,9 @@
               </wp:anchor>
             </w:drawing>
           </mc:Choice>
-          <mc:Fallback xmlns:w16se="http://schemas.microsoft.com/office/word/2015/wordml/symex" xmlns:w15="http://schemas.microsoft.com/office/word/2012/wordml" xmlns:cx5="http://schemas.microsoft.com/office/drawing/2016/5/11/chartex" xmlns:cx4="http://schemas.microsoft.com/office/drawing/2016/5/10/chartex" xmlns:cx3="http://schemas.microsoft.com/office/drawing/2016/5/9/chartex" xmlns:cx2="http://schemas.microsoft.com/office/drawing/2015/10/21/chartex" xmlns:cx1="http://schemas.microsoft.com/office/drawing/2015/9/8/chartex" xmlns:cx="http://schemas.microsoft.com/office/drawing/2014/chartex">
+          <mc:Fallback>
             <w:pict>
-              <v:shape w14:anchorId="0E9AF35E" id="Straight Arrow Connector 10" o:spid="_x0000_s1026" type="#_x0000_t32" style="position:absolute;margin-left:210.75pt;margin-top:62.35pt;width:.75pt;height:87pt;flip:x;z-index:251665408;visibility:visible;mso-wrap-style:square;mso-wrap-distance-left:9pt;mso-wrap-distance-top:0;mso-wrap-distance-right:9pt;mso-wrap-distance-bottom:0;mso-position-horizontal:absolute;mso-position-horizontal-relative:text;mso-position-vertical:absolute;mso-position-vertical-relative:text" o:gfxdata="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" strokecolor="#4579b8 [3044]">
+              <v:shape id="Straight Arrow Connector 10" o:spid="_x0000_s1026" type="#_x0000_t32" style="position:absolute;margin-left:210.75pt;margin-top:62.35pt;width:.75pt;height:87pt;flip:x;z-index:251665408;visibility:visible;mso-wrap-style:square;mso-wrap-distance-left:9pt;mso-wrap-distance-top:0;mso-wrap-distance-right:9pt;mso-wrap-distance-bottom:0;mso-position-horizontal:absolute;mso-position-horizontal-relative:text;mso-position-vertical:absolute;mso-position-vertical-relative:text" o:gfxdata="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" strokecolor="#4579b8 [3044]">
                 <v:stroke endarrow="open"/>
               </v:shape>
             </w:pict>
@@ -1614,80 +2057,19 @@
         <w:rPr>
           <w:rFonts w:cstheme="minorHAnsi"/>
           <w:b/>
-          <w:noProof/>
-          <w:sz w:val="24"/>
-          <w:szCs w:val="24"/>
-        </w:rPr>
-        <mc:AlternateContent>
-          <mc:Choice Requires="wps">
-            <w:drawing>
-              <wp:anchor distT="0" distB="0" distL="114300" distR="114300" simplePos="0" relativeHeight="251660288" behindDoc="0" locked="0" layoutInCell="1" allowOverlap="1" wp14:anchorId="0E027520" wp14:editId="0F53F384">
-                <wp:simplePos x="0" y="0"/>
-                <wp:positionH relativeFrom="column">
-                  <wp:posOffset>1304924</wp:posOffset>
-                </wp:positionH>
-                <wp:positionV relativeFrom="paragraph">
-                  <wp:posOffset>744219</wp:posOffset>
-                </wp:positionV>
-                <wp:extent cx="981075" cy="1152525"/>
-                <wp:effectExtent l="0" t="0" r="66675" b="47625"/>
-                <wp:wrapNone/>
-                <wp:docPr id="7" name="Straight Arrow Connector 7"/>
-                <wp:cNvGraphicFramePr/>
-                <a:graphic xmlns:a="http://schemas.openxmlformats.org/drawingml/2006/main">
-                  <a:graphicData uri="http://schemas.microsoft.com/office/word/2010/wordprocessingShape">
-                    <wps:wsp>
-                      <wps:cNvCnPr/>
-                      <wps:spPr>
-                        <a:xfrm>
-                          <a:off x="0" y="0"/>
-                          <a:ext cx="981075" cy="1152525"/>
-                        </a:xfrm>
-                        <a:prstGeom prst="straightConnector1">
-                          <a:avLst/>
-                        </a:prstGeom>
-                        <a:ln>
-                          <a:tailEnd type="arrow"/>
-                        </a:ln>
-                      </wps:spPr>
-                      <wps:style>
-                        <a:lnRef idx="1">
-                          <a:schemeClr val="accent1"/>
-                        </a:lnRef>
-                        <a:fillRef idx="0">
-                          <a:schemeClr val="accent1"/>
-                        </a:fillRef>
-                        <a:effectRef idx="0">
-                          <a:schemeClr val="accent1"/>
-                        </a:effectRef>
-                        <a:fontRef idx="minor">
-                          <a:schemeClr val="tx1"/>
-                        </a:fontRef>
-                      </wps:style>
-                      <wps:bodyPr/>
-                    </wps:wsp>
-                  </a:graphicData>
-                </a:graphic>
-              </wp:anchor>
-            </w:drawing>
-          </mc:Choice>
-          <mc:Fallback xmlns:w16se="http://schemas.microsoft.com/office/word/2015/wordml/symex" xmlns:w15="http://schemas.microsoft.com/office/word/2012/wordml" xmlns:cx5="http://schemas.microsoft.com/office/drawing/2016/5/11/chartex" xmlns:cx4="http://schemas.microsoft.com/office/drawing/2016/5/10/chartex" xmlns:cx3="http://schemas.microsoft.com/office/drawing/2016/5/9/chartex" xmlns:cx2="http://schemas.microsoft.com/office/drawing/2015/10/21/chartex" xmlns:cx1="http://schemas.microsoft.com/office/drawing/2015/9/8/chartex" xmlns:cx="http://schemas.microsoft.com/office/drawing/2014/chartex">
-            <w:pict>
-              <v:shape w14:anchorId="1293D607" id="Straight Arrow Connector 7" o:spid="_x0000_s1026" type="#_x0000_t32" style="position:absolute;margin-left:102.75pt;margin-top:58.6pt;width:77.25pt;height:90.75pt;z-index:251660288;visibility:visible;mso-wrap-style:square;mso-wrap-distance-left:9pt;mso-wrap-distance-top:0;mso-wrap-distance-right:9pt;mso-wrap-distance-bottom:0;mso-position-horizontal:absolute;mso-position-horizontal-relative:text;mso-position-vertical:absolute;mso-position-vertical-relative:text" o:gfxdata="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" strokecolor="#4579b8 [3044]">
-                <v:stroke endarrow="open"/>
-              </v:shape>
-            </w:pict>
-          </mc:Fallback>
-        </mc:AlternateContent>
-      </w:r>
-      <w:r>
-        <w:rPr>
-          <w:rFonts w:cstheme="minorHAnsi"/>
-          <w:b/>
-          <w:sz w:val="24"/>
-          <w:szCs w:val="24"/>
-        </w:rPr>
-        <w:t xml:space="preserve">                     </w:t>
+          <w:sz w:val="24"/>
+          <w:szCs w:val="24"/>
+        </w:rPr>
+        <w:t xml:space="preserve">             </w:t>
+      </w:r>
+      <w:r>
+        <w:rPr>
+          <w:rFonts w:cstheme="minorHAnsi"/>
+          <w:b/>
+          <w:sz w:val="24"/>
+          <w:szCs w:val="24"/>
+        </w:rPr>
+        <w:t xml:space="preserve"> </w:t>
       </w:r>
       <w:r>
         <w:rPr>
@@ -1738,6 +2120,15 @@
           <w:szCs w:val="24"/>
         </w:rPr>
         <w:t xml:space="preserve">                  </w:t>
+      </w:r>
+      <w:r>
+        <w:rPr>
+          <w:rFonts w:cstheme="minorHAnsi"/>
+          <w:b/>
+          <w:sz w:val="24"/>
+          <w:szCs w:val="24"/>
+        </w:rPr>
+        <w:t xml:space="preserve">      </w:t>
       </w:r>
       <w:r>
         <w:rPr>
@@ -1849,15 +2240,15 @@
         <mc:AlternateContent>
           <mc:Choice Requires="wps">
             <w:drawing>
-              <wp:anchor distT="0" distB="0" distL="114300" distR="114300" simplePos="0" relativeHeight="251667456" behindDoc="0" locked="0" layoutInCell="1" allowOverlap="1" wp14:anchorId="0CCC8409" wp14:editId="1CF204B8">
+              <wp:anchor distT="0" distB="0" distL="114300" distR="114300" simplePos="0" relativeHeight="251667456" behindDoc="0" locked="0" layoutInCell="1" allowOverlap="1" wp14:anchorId="6F5622A4" wp14:editId="567BE7A3">
                 <wp:simplePos x="0" y="0"/>
                 <wp:positionH relativeFrom="column">
                   <wp:posOffset>2686050</wp:posOffset>
                 </wp:positionH>
                 <wp:positionV relativeFrom="paragraph">
-                  <wp:posOffset>104775</wp:posOffset>
+                  <wp:posOffset>103505</wp:posOffset>
                 </wp:positionV>
-                <wp:extent cx="1790700" cy="1403985"/>
+                <wp:extent cx="1962150" cy="1403985"/>
                 <wp:effectExtent l="0" t="0" r="0" b="0"/>
                 <wp:wrapNone/>
                 <wp:docPr id="11" name="Text Box 2"/>
@@ -1873,7 +2264,7 @@
                       <wps:spPr bwMode="auto">
                         <a:xfrm>
                           <a:off x="0" y="0"/>
-                          <a:ext cx="1790700" cy="1403985"/>
+                          <a:ext cx="1962150" cy="1403985"/>
                         </a:xfrm>
                         <a:prstGeom prst="rect">
                           <a:avLst/>
@@ -1890,11 +2281,16 @@
                         <w:txbxContent>
                           <w:p>
                             <w:pPr>
-                              <w:jc w:val="center"/>
                               <w:rPr>
                                 <w:color w:val="17365D" w:themeColor="text2" w:themeShade="BF"/>
                               </w:rPr>
                             </w:pPr>
+                            <w:r>
+                              <w:rPr>
+                                <w:color w:val="17365D" w:themeColor="text2" w:themeShade="BF"/>
+                              </w:rPr>
+                              <w:t xml:space="preserve">2. </w:t>
+                            </w:r>
                             <w:r>
                               <w:rPr>
                                 <w:color w:val="17365D" w:themeColor="text2" w:themeShade="BF"/>
@@ -1941,16 +2337,21 @@
           </mc:Choice>
           <mc:Fallback>
             <w:pict>
-              <v:shape id="_x0000_s1028" type="#_x0000_t202" style="position:absolute;left:0;text-align:left;margin-left:211.5pt;margin-top:8.25pt;width:141pt;height:110.55pt;z-index:251667456;visibility:visible;mso-wrap-style:square;mso-width-percent:0;mso-height-percent:200;mso-wrap-distance-left:9pt;mso-wrap-distance-top:0;mso-wrap-distance-right:9pt;mso-wrap-distance-bottom:0;mso-position-horizontal:absolute;mso-position-horizontal-relative:text;mso-position-vertical:absolute;mso-position-vertical-relative:text;mso-width-percent:0;mso-height-percent:200;mso-width-relative:margin;mso-height-relative:margin;v-text-anchor:top" o:gfxdata="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" filled="f" stroked="f">
+              <v:shape id="_x0000_s1029" type="#_x0000_t202" style="position:absolute;left:0;text-align:left;margin-left:211.5pt;margin-top:8.15pt;width:154.5pt;height:110.55pt;z-index:251667456;visibility:visible;mso-wrap-style:square;mso-width-percent:0;mso-height-percent:200;mso-wrap-distance-left:9pt;mso-wrap-distance-top:0;mso-wrap-distance-right:9pt;mso-wrap-distance-bottom:0;mso-position-horizontal:absolute;mso-position-horizontal-relative:text;mso-position-vertical:absolute;mso-position-vertical-relative:text;mso-width-percent:0;mso-height-percent:200;mso-width-relative:margin;mso-height-relative:margin;v-text-anchor:top" o:gfxdata="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" filled="f" stroked="f">
                 <v:textbox style="mso-fit-shape-to-text:t">
                   <w:txbxContent>
                     <w:p>
                       <w:pPr>
-                        <w:jc w:val="center"/>
                         <w:rPr>
                           <w:color w:val="17365D" w:themeColor="text2" w:themeShade="BF"/>
                         </w:rPr>
                       </w:pPr>
+                      <w:r>
+                        <w:rPr>
+                          <w:color w:val="17365D" w:themeColor="text2" w:themeShade="BF"/>
+                        </w:rPr>
+                        <w:t xml:space="preserve">2. </w:t>
+                      </w:r>
                       <w:r>
                         <w:rPr>
                           <w:color w:val="17365D" w:themeColor="text2" w:themeShade="BF"/>
@@ -1996,15 +2397,15 @@
         <mc:AlternateContent>
           <mc:Choice Requires="wps">
             <w:drawing>
-              <wp:anchor distT="0" distB="0" distL="114300" distR="114300" simplePos="0" relativeHeight="251664384" behindDoc="0" locked="0" layoutInCell="1" allowOverlap="1" wp14:anchorId="0E9DC79D" wp14:editId="55FF88CF">
+              <wp:anchor distT="0" distB="0" distL="114300" distR="114300" simplePos="0" relativeHeight="251664384" behindDoc="0" locked="0" layoutInCell="1" allowOverlap="1" wp14:anchorId="51B6BCD4" wp14:editId="6A76EC5A">
                 <wp:simplePos x="0" y="0"/>
                 <wp:positionH relativeFrom="column">
-                  <wp:posOffset>-314325</wp:posOffset>
+                  <wp:posOffset>-495300</wp:posOffset>
                 </wp:positionH>
                 <wp:positionV relativeFrom="paragraph">
-                  <wp:posOffset>168910</wp:posOffset>
+                  <wp:posOffset>170180</wp:posOffset>
                 </wp:positionV>
-                <wp:extent cx="2143125" cy="1403985"/>
+                <wp:extent cx="2324100" cy="1403985"/>
                 <wp:effectExtent l="0" t="0" r="0" b="0"/>
                 <wp:wrapNone/>
                 <wp:docPr id="9" name="Text Box 2"/>
@@ -2020,7 +2421,7 @@
                       <wps:spPr bwMode="auto">
                         <a:xfrm>
                           <a:off x="0" y="0"/>
-                          <a:ext cx="2143125" cy="1403985"/>
+                          <a:ext cx="2324100" cy="1403985"/>
                         </a:xfrm>
                         <a:prstGeom prst="rect">
                           <a:avLst/>
@@ -2041,6 +2442,12 @@
                                 <w:color w:val="17365D" w:themeColor="text2" w:themeShade="BF"/>
                               </w:rPr>
                             </w:pPr>
+                            <w:r>
+                              <w:rPr>
+                                <w:color w:val="17365D" w:themeColor="text2" w:themeShade="BF"/>
+                              </w:rPr>
+                              <w:t xml:space="preserve">1. </w:t>
+                            </w:r>
                             <w:r>
                               <w:rPr>
                                 <w:color w:val="17365D" w:themeColor="text2" w:themeShade="BF"/>
@@ -2067,7 +2474,7 @@
           </mc:Choice>
           <mc:Fallback>
             <w:pict>
-              <v:shape id="_x0000_s1029" type="#_x0000_t202" style="position:absolute;left:0;text-align:left;margin-left:-24.75pt;margin-top:13.3pt;width:168.75pt;height:110.55pt;z-index:251664384;visibility:visible;mso-wrap-style:square;mso-width-percent:0;mso-height-percent:200;mso-wrap-distance-left:9pt;mso-wrap-distance-top:0;mso-wrap-distance-right:9pt;mso-wrap-distance-bottom:0;mso-position-horizontal:absolute;mso-position-horizontal-relative:text;mso-position-vertical:absolute;mso-position-vertical-relative:text;mso-width-percent:0;mso-height-percent:200;mso-width-relative:margin;mso-height-relative:margin;v-text-anchor:top" o:gfxdata="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" filled="f" stroked="f">
+              <v:shape id="_x0000_s1030" type="#_x0000_t202" style="position:absolute;left:0;text-align:left;margin-left:-39pt;margin-top:13.4pt;width:183pt;height:110.55pt;z-index:251664384;visibility:visible;mso-wrap-style:square;mso-width-percent:0;mso-height-percent:200;mso-wrap-distance-left:9pt;mso-wrap-distance-top:0;mso-wrap-distance-right:9pt;mso-wrap-distance-bottom:0;mso-position-horizontal:absolute;mso-position-horizontal-relative:text;mso-position-vertical:absolute;mso-position-vertical-relative:text;mso-width-percent:0;mso-height-percent:200;mso-width-relative:margin;mso-height-relative:margin;v-text-anchor:top" o:gfxdata="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" filled="f" stroked="f">
                 <v:textbox style="mso-fit-shape-to-text:t">
                   <w:txbxContent>
                     <w:p>
@@ -2076,6 +2483,12 @@
                           <w:color w:val="17365D" w:themeColor="text2" w:themeShade="BF"/>
                         </w:rPr>
                       </w:pPr>
+                      <w:r>
+                        <w:rPr>
+                          <w:color w:val="17365D" w:themeColor="text2" w:themeShade="BF"/>
+                        </w:rPr>
+                        <w:t xml:space="preserve">1. </w:t>
+                      </w:r>
                       <w:r>
                         <w:rPr>
                           <w:color w:val="17365D" w:themeColor="text2" w:themeShade="BF"/>
@@ -2134,7 +2547,152 @@
         <mc:AlternateContent>
           <mc:Choice Requires="wps">
             <w:drawing>
-              <wp:anchor distT="0" distB="0" distL="114300" distR="114300" simplePos="0" relativeHeight="251676672" behindDoc="0" locked="0" layoutInCell="1" allowOverlap="1" wp14:editId="36B11C9B">
+              <wp:anchor distT="0" distB="0" distL="114300" distR="114300" simplePos="0" relativeHeight="251671552" behindDoc="0" locked="0" layoutInCell="1" allowOverlap="1" wp14:anchorId="0F90F803" wp14:editId="47873427">
+                <wp:simplePos x="0" y="0"/>
+                <wp:positionH relativeFrom="column">
+                  <wp:posOffset>3390900</wp:posOffset>
+                </wp:positionH>
+                <wp:positionV relativeFrom="paragraph">
+                  <wp:posOffset>414655</wp:posOffset>
+                </wp:positionV>
+                <wp:extent cx="1885950" cy="1403985"/>
+                <wp:effectExtent l="0" t="0" r="0" b="0"/>
+                <wp:wrapNone/>
+                <wp:docPr id="14" name="Text Box 2"/>
+                <wp:cNvGraphicFramePr>
+                  <a:graphicFrameLocks xmlns:a="http://schemas.openxmlformats.org/drawingml/2006/main"/>
+                </wp:cNvGraphicFramePr>
+                <a:graphic xmlns:a="http://schemas.openxmlformats.org/drawingml/2006/main">
+                  <a:graphicData uri="http://schemas.microsoft.com/office/word/2010/wordprocessingShape">
+                    <wps:wsp>
+                      <wps:cNvSpPr txBox="1">
+                        <a:spLocks noChangeArrowheads="1"/>
+                      </wps:cNvSpPr>
+                      <wps:spPr bwMode="auto">
+                        <a:xfrm>
+                          <a:off x="0" y="0"/>
+                          <a:ext cx="1885950" cy="1403985"/>
+                        </a:xfrm>
+                        <a:prstGeom prst="rect">
+                          <a:avLst/>
+                        </a:prstGeom>
+                        <a:noFill/>
+                        <a:ln w="9525">
+                          <a:noFill/>
+                          <a:miter lim="800000"/>
+                          <a:headEnd/>
+                          <a:tailEnd/>
+                        </a:ln>
+                      </wps:spPr>
+                      <wps:txbx>
+                        <w:txbxContent>
+                          <w:p>
+                            <w:pPr>
+                              <w:rPr>
+                                <w:color w:val="17365D" w:themeColor="text2" w:themeShade="BF"/>
+                              </w:rPr>
+                            </w:pPr>
+                            <w:r>
+                              <w:rPr>
+                                <w:color w:val="17365D" w:themeColor="text2" w:themeShade="BF"/>
+                              </w:rPr>
+                              <w:t xml:space="preserve">3. </w:t>
+                            </w:r>
+                            <w:r>
+                              <w:rPr>
+                                <w:color w:val="17365D" w:themeColor="text2" w:themeShade="BF"/>
+                              </w:rPr>
+                              <w:t xml:space="preserve">Upload bot source code </w:t>
+                            </w:r>
+                            <w:proofErr w:type="spellStart"/>
+                            <w:r>
+                              <w:rPr>
+                                <w:color w:val="17365D" w:themeColor="text2" w:themeShade="BF"/>
+                              </w:rPr>
+                              <w:t>G</w:t>
+                            </w:r>
+                            <w:r>
+                              <w:rPr>
+                                <w:color w:val="17365D" w:themeColor="text2" w:themeShade="BF"/>
+                              </w:rPr>
+                              <w:t>it</w:t>
+                            </w:r>
+                            <w:proofErr w:type="spellEnd"/>
+                          </w:p>
+                        </w:txbxContent>
+                      </wps:txbx>
+                      <wps:bodyPr rot="0" vert="horz" wrap="square" lIns="91440" tIns="45720" rIns="91440" bIns="45720" anchor="t" anchorCtr="0">
+                        <a:spAutoFit/>
+                      </wps:bodyPr>
+                    </wps:wsp>
+                  </a:graphicData>
+                </a:graphic>
+                <wp14:sizeRelH relativeFrom="margin">
+                  <wp14:pctWidth>0</wp14:pctWidth>
+                </wp14:sizeRelH>
+                <wp14:sizeRelV relativeFrom="margin">
+                  <wp14:pctHeight>20000</wp14:pctHeight>
+                </wp14:sizeRelV>
+              </wp:anchor>
+            </w:drawing>
+          </mc:Choice>
+          <mc:Fallback>
+            <w:pict>
+              <v:shape id="_x0000_s1031" type="#_x0000_t202" style="position:absolute;left:0;text-align:left;margin-left:267pt;margin-top:32.65pt;width:148.5pt;height:110.55pt;z-index:251671552;visibility:visible;mso-wrap-style:square;mso-width-percent:0;mso-height-percent:200;mso-wrap-distance-left:9pt;mso-wrap-distance-top:0;mso-wrap-distance-right:9pt;mso-wrap-distance-bottom:0;mso-position-horizontal:absolute;mso-position-horizontal-relative:text;mso-position-vertical:absolute;mso-position-vertical-relative:text;mso-width-percent:0;mso-height-percent:200;mso-width-relative:margin;mso-height-relative:margin;v-text-anchor:top" o:gfxdata="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" filled="f" stroked="f">
+                <v:textbox style="mso-fit-shape-to-text:t">
+                  <w:txbxContent>
+                    <w:p>
+                      <w:pPr>
+                        <w:rPr>
+                          <w:color w:val="17365D" w:themeColor="text2" w:themeShade="BF"/>
+                        </w:rPr>
+                      </w:pPr>
+                      <w:r>
+                        <w:rPr>
+                          <w:color w:val="17365D" w:themeColor="text2" w:themeShade="BF"/>
+                        </w:rPr>
+                        <w:t xml:space="preserve">3. </w:t>
+                      </w:r>
+                      <w:r>
+                        <w:rPr>
+                          <w:color w:val="17365D" w:themeColor="text2" w:themeShade="BF"/>
+                        </w:rPr>
+                        <w:t xml:space="preserve">Upload bot source code </w:t>
+                      </w:r>
+                      <w:proofErr w:type="spellStart"/>
+                      <w:r>
+                        <w:rPr>
+                          <w:color w:val="17365D" w:themeColor="text2" w:themeShade="BF"/>
+                        </w:rPr>
+                        <w:t>G</w:t>
+                      </w:r>
+                      <w:r>
+                        <w:rPr>
+                          <w:color w:val="17365D" w:themeColor="text2" w:themeShade="BF"/>
+                        </w:rPr>
+                        <w:t>it</w:t>
+                      </w:r>
+                      <w:proofErr w:type="spellEnd"/>
+                    </w:p>
+                  </w:txbxContent>
+                </v:textbox>
+              </v:shape>
+            </w:pict>
+          </mc:Fallback>
+        </mc:AlternateContent>
+      </w:r>
+      <w:r>
+        <w:rPr>
+          <w:rFonts w:cstheme="minorHAnsi"/>
+          <w:b/>
+          <w:noProof/>
+          <w:sz w:val="24"/>
+          <w:szCs w:val="24"/>
+        </w:rPr>
+        <mc:AlternateContent>
+          <mc:Choice Requires="wps">
+            <w:drawing>
+              <wp:anchor distT="0" distB="0" distL="114300" distR="114300" simplePos="0" relativeHeight="251676672" behindDoc="0" locked="0" layoutInCell="1" allowOverlap="1" wp14:anchorId="527ED275" wp14:editId="665CC225">
                 <wp:simplePos x="0" y="0"/>
                 <wp:positionH relativeFrom="column">
                   <wp:posOffset>2552700</wp:posOffset>
@@ -2207,7 +2765,7 @@
           </mc:Choice>
           <mc:Fallback>
             <w:pict>
-              <v:shape id="_x0000_s1030" type="#_x0000_t202" style="position:absolute;left:0;text-align:left;margin-left:201pt;margin-top:.75pt;width:63pt;height:110.55pt;z-index:251676672;visibility:visible;mso-wrap-style:square;mso-width-percent:0;mso-height-percent:200;mso-wrap-distance-left:9pt;mso-wrap-distance-top:0;mso-wrap-distance-right:9pt;mso-wrap-distance-bottom:0;mso-position-horizontal:absolute;mso-position-horizontal-relative:text;mso-position-vertical:absolute;mso-position-vertical-relative:text;mso-width-percent:0;mso-height-percent:200;mso-width-relative:margin;mso-height-relative:margin;v-text-anchor:top" o:gfxdata="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" filled="f" stroked="f">
+              <v:shape id="_x0000_s1032" type="#_x0000_t202" style="position:absolute;left:0;text-align:left;margin-left:201pt;margin-top:.75pt;width:63pt;height:110.55pt;z-index:251676672;visibility:visible;mso-wrap-style:square;mso-width-percent:0;mso-height-percent:200;mso-wrap-distance-left:9pt;mso-wrap-distance-top:0;mso-wrap-distance-right:9pt;mso-wrap-distance-bottom:0;mso-position-horizontal:absolute;mso-position-horizontal-relative:text;mso-position-vertical:absolute;mso-position-vertical-relative:text;mso-width-percent:0;mso-height-percent:200;mso-width-relative:margin;mso-height-relative:margin;v-text-anchor:top" o:gfxdata="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" filled="f" stroked="f">
                 <v:textbox style="mso-fit-shape-to-text:t">
                   <w:txbxContent>
                     <w:p>
@@ -2224,139 +2782,6 @@
                         </w:rPr>
                         <w:t>BOTMAN</w:t>
                       </w:r>
-                    </w:p>
-                  </w:txbxContent>
-                </v:textbox>
-              </v:shape>
-            </w:pict>
-          </mc:Fallback>
-        </mc:AlternateContent>
-      </w:r>
-      <w:r>
-        <w:rPr>
-          <w:rFonts w:cstheme="minorHAnsi"/>
-          <w:b/>
-          <w:noProof/>
-          <w:sz w:val="24"/>
-          <w:szCs w:val="24"/>
-        </w:rPr>
-        <mc:AlternateContent>
-          <mc:Choice Requires="wps">
-            <w:drawing>
-              <wp:anchor distT="0" distB="0" distL="114300" distR="114300" simplePos="0" relativeHeight="251671552" behindDoc="0" locked="0" layoutInCell="1" allowOverlap="1" wp14:anchorId="04BB6593" wp14:editId="24345AF2">
-                <wp:simplePos x="0" y="0"/>
-                <wp:positionH relativeFrom="column">
-                  <wp:posOffset>3390900</wp:posOffset>
-                </wp:positionH>
-                <wp:positionV relativeFrom="paragraph">
-                  <wp:posOffset>415925</wp:posOffset>
-                </wp:positionV>
-                <wp:extent cx="1790700" cy="1403985"/>
-                <wp:effectExtent l="0" t="0" r="0" b="0"/>
-                <wp:wrapNone/>
-                <wp:docPr id="14" name="Text Box 2"/>
-                <wp:cNvGraphicFramePr>
-                  <a:graphicFrameLocks xmlns:a="http://schemas.openxmlformats.org/drawingml/2006/main"/>
-                </wp:cNvGraphicFramePr>
-                <a:graphic xmlns:a="http://schemas.openxmlformats.org/drawingml/2006/main">
-                  <a:graphicData uri="http://schemas.microsoft.com/office/word/2010/wordprocessingShape">
-                    <wps:wsp>
-                      <wps:cNvSpPr txBox="1">
-                        <a:spLocks noChangeArrowheads="1"/>
-                      </wps:cNvSpPr>
-                      <wps:spPr bwMode="auto">
-                        <a:xfrm>
-                          <a:off x="0" y="0"/>
-                          <a:ext cx="1790700" cy="1403985"/>
-                        </a:xfrm>
-                        <a:prstGeom prst="rect">
-                          <a:avLst/>
-                        </a:prstGeom>
-                        <a:noFill/>
-                        <a:ln w="9525">
-                          <a:noFill/>
-                          <a:miter lim="800000"/>
-                          <a:headEnd/>
-                          <a:tailEnd/>
-                        </a:ln>
-                      </wps:spPr>
-                      <wps:txbx>
-                        <w:txbxContent>
-                          <w:p>
-                            <w:pPr>
-                              <w:rPr>
-                                <w:color w:val="17365D" w:themeColor="text2" w:themeShade="BF"/>
-                              </w:rPr>
-                            </w:pPr>
-                            <w:r>
-                              <w:rPr>
-                                <w:color w:val="17365D" w:themeColor="text2" w:themeShade="BF"/>
-                              </w:rPr>
-                              <w:t xml:space="preserve">Upload bot source code </w:t>
-                            </w:r>
-                            <w:proofErr w:type="spellStart"/>
-                            <w:r>
-                              <w:rPr>
-                                <w:color w:val="17365D" w:themeColor="text2" w:themeShade="BF"/>
-                              </w:rPr>
-                              <w:t>G</w:t>
-                            </w:r>
-                            <w:r>
-                              <w:rPr>
-                                <w:color w:val="17365D" w:themeColor="text2" w:themeShade="BF"/>
-                              </w:rPr>
-                              <w:t>it</w:t>
-                            </w:r>
-                            <w:proofErr w:type="spellEnd"/>
-                          </w:p>
-                        </w:txbxContent>
-                      </wps:txbx>
-                      <wps:bodyPr rot="0" vert="horz" wrap="square" lIns="91440" tIns="45720" rIns="91440" bIns="45720" anchor="t" anchorCtr="0">
-                        <a:spAutoFit/>
-                      </wps:bodyPr>
-                    </wps:wsp>
-                  </a:graphicData>
-                </a:graphic>
-                <wp14:sizeRelH relativeFrom="margin">
-                  <wp14:pctWidth>0</wp14:pctWidth>
-                </wp14:sizeRelH>
-                <wp14:sizeRelV relativeFrom="margin">
-                  <wp14:pctHeight>20000</wp14:pctHeight>
-                </wp14:sizeRelV>
-              </wp:anchor>
-            </w:drawing>
-          </mc:Choice>
-          <mc:Fallback>
-            <w:pict>
-              <v:shape id="_x0000_s1031" type="#_x0000_t202" style="position:absolute;left:0;text-align:left;margin-left:267pt;margin-top:32.75pt;width:141pt;height:110.55pt;z-index:251671552;visibility:visible;mso-wrap-style:square;mso-width-percent:0;mso-height-percent:200;mso-wrap-distance-left:9pt;mso-wrap-distance-top:0;mso-wrap-distance-right:9pt;mso-wrap-distance-bottom:0;mso-position-horizontal:absolute;mso-position-horizontal-relative:text;mso-position-vertical:absolute;mso-position-vertical-relative:text;mso-width-percent:0;mso-height-percent:200;mso-width-relative:margin;mso-height-relative:margin;v-text-anchor:top" o:gfxdata="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" filled="f" stroked="f">
-                <v:textbox style="mso-fit-shape-to-text:t">
-                  <w:txbxContent>
-                    <w:p>
-                      <w:pPr>
-                        <w:rPr>
-                          <w:color w:val="17365D" w:themeColor="text2" w:themeShade="BF"/>
-                        </w:rPr>
-                      </w:pPr>
-                      <w:r>
-                        <w:rPr>
-                          <w:color w:val="17365D" w:themeColor="text2" w:themeShade="BF"/>
-                        </w:rPr>
-                        <w:t xml:space="preserve">Upload bot source code </w:t>
-                      </w:r>
-                      <w:proofErr w:type="spellStart"/>
-                      <w:r>
-                        <w:rPr>
-                          <w:color w:val="17365D" w:themeColor="text2" w:themeShade="BF"/>
-                        </w:rPr>
-                        <w:t>G</w:t>
-                      </w:r>
-                      <w:r>
-                        <w:rPr>
-                          <w:color w:val="17365D" w:themeColor="text2" w:themeShade="BF"/>
-                        </w:rPr>
-                        <w:t>it</w:t>
-                      </w:r>
-                      <w:proofErr w:type="spellEnd"/>
                     </w:p>
                   </w:txbxContent>
                 </v:textbox>
@@ -2423,7 +2848,7 @@
               </wp:anchor>
             </w:drawing>
           </mc:Choice>
-          <mc:Fallback xmlns:w16se="http://schemas.microsoft.com/office/word/2015/wordml/symex" xmlns:w15="http://schemas.microsoft.com/office/word/2012/wordml" xmlns:cx5="http://schemas.microsoft.com/office/drawing/2016/5/11/chartex" xmlns:cx4="http://schemas.microsoft.com/office/drawing/2016/5/10/chartex" xmlns:cx3="http://schemas.microsoft.com/office/drawing/2016/5/9/chartex" xmlns:cx2="http://schemas.microsoft.com/office/drawing/2015/10/21/chartex" xmlns:cx1="http://schemas.microsoft.com/office/drawing/2015/9/8/chartex" xmlns:cx="http://schemas.microsoft.com/office/drawing/2014/chartex">
+          <mc:Fallback xmlns:cx="http://schemas.microsoft.com/office/drawing/2014/chartex" xmlns:cx1="http://schemas.microsoft.com/office/drawing/2015/9/8/chartex" xmlns:cx2="http://schemas.microsoft.com/office/drawing/2015/10/21/chartex" xmlns:cx3="http://schemas.microsoft.com/office/drawing/2016/5/9/chartex" xmlns:cx4="http://schemas.microsoft.com/office/drawing/2016/5/10/chartex" xmlns:cx5="http://schemas.microsoft.com/office/drawing/2016/5/11/chartex" xmlns:w15="http://schemas.microsoft.com/office/word/2012/wordml" xmlns:w16se="http://schemas.microsoft.com/office/word/2015/wordml/symex">
             <w:pict>
               <v:line w14:anchorId="7B3362F3" id="Straight Connector 12" o:spid="_x0000_s1026" style="position:absolute;z-index:251668480;visibility:visible;mso-wrap-style:square;mso-wrap-distance-left:9pt;mso-wrap-distance-top:0;mso-wrap-distance-right:9pt;mso-wrap-distance-bottom:0;mso-position-horizontal:absolute;mso-position-horizontal-relative:text;mso-position-vertical:absolute;mso-position-vertical-relative:text" from="261pt,31.9pt" to="399pt,32.65pt" o:gfxdata="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" strokecolor="#4579b8 [3044]"/>
             </w:pict>
@@ -2497,7 +2922,7 @@
               </wp:anchor>
             </w:drawing>
           </mc:Choice>
-          <mc:Fallback xmlns:w16se="http://schemas.microsoft.com/office/word/2015/wordml/symex" xmlns:w15="http://schemas.microsoft.com/office/word/2012/wordml" xmlns:cx5="http://schemas.microsoft.com/office/drawing/2016/5/11/chartex" xmlns:cx4="http://schemas.microsoft.com/office/drawing/2016/5/10/chartex" xmlns:cx3="http://schemas.microsoft.com/office/drawing/2016/5/9/chartex" xmlns:cx2="http://schemas.microsoft.com/office/drawing/2015/10/21/chartex" xmlns:cx1="http://schemas.microsoft.com/office/drawing/2015/9/8/chartex" xmlns:cx="http://schemas.microsoft.com/office/drawing/2014/chartex">
+          <mc:Fallback xmlns:cx="http://schemas.microsoft.com/office/drawing/2014/chartex" xmlns:cx1="http://schemas.microsoft.com/office/drawing/2015/9/8/chartex" xmlns:cx2="http://schemas.microsoft.com/office/drawing/2015/10/21/chartex" xmlns:cx3="http://schemas.microsoft.com/office/drawing/2016/5/9/chartex" xmlns:cx4="http://schemas.microsoft.com/office/drawing/2016/5/10/chartex" xmlns:cx5="http://schemas.microsoft.com/office/drawing/2016/5/11/chartex" xmlns:w15="http://schemas.microsoft.com/office/word/2012/wordml" xmlns:w16se="http://schemas.microsoft.com/office/word/2015/wordml/symex">
             <w:pict>
               <v:rect w14:anchorId="4C7EF941" id="Rectangle 6" o:spid="_x0000_s1026" style="position:absolute;margin-left:180pt;margin-top:.4pt;width:76.5pt;height:63pt;z-index:251659264;visibility:visible;mso-wrap-style:square;mso-wrap-distance-left:9pt;mso-wrap-distance-top:0;mso-wrap-distance-right:9pt;mso-wrap-distance-bottom:0;mso-position-horizontal:absolute;mso-position-horizontal-relative:text;mso-position-vertical:absolute;mso-position-vertical-relative:text;v-text-anchor:middle" o:gfxdata="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" filled="f" strokecolor="#243f60 [1604]"/>
             </w:pict>
@@ -2548,6 +2973,8 @@
           <w:szCs w:val="24"/>
         </w:rPr>
       </w:pPr>
+      <w:bookmarkStart w:id="0" w:name="_GoBack"/>
+      <w:bookmarkEnd w:id="0"/>
     </w:p>
     <w:p>
       <w:pPr>
@@ -2670,11 +3097,341 @@
           <w:szCs w:val="24"/>
         </w:rPr>
         <w:lastRenderedPageBreak/>
+        <w:t>APPLICATION SCREENSHOTS:</w:t>
+      </w:r>
+    </w:p>
+    <w:p>
+      <w:pPr>
+        <w:jc w:val="both"/>
+        <w:rPr>
+          <w:rFonts w:cstheme="minorHAnsi"/>
+          <w:b/>
+          <w:sz w:val="24"/>
+          <w:szCs w:val="24"/>
+        </w:rPr>
+      </w:pPr>
+    </w:p>
+    <w:p>
+      <w:pPr>
+        <w:jc w:val="both"/>
+        <w:rPr>
+          <w:rFonts w:cstheme="minorHAnsi"/>
+          <w:b/>
+          <w:sz w:val="24"/>
+          <w:szCs w:val="24"/>
+        </w:rPr>
+      </w:pPr>
+      <w:r>
+        <w:rPr>
+          <w:rFonts w:cstheme="minorHAnsi"/>
+          <w:b/>
+          <w:sz w:val="24"/>
+          <w:szCs w:val="24"/>
+        </w:rPr>
+        <w:pict>
+          <v:shape id="_x0000_i1028" type="#_x0000_t75" style="width:467.25pt;height:262.7pt">
+            <v:imagedata r:id="rId14" o:title="gitlogin"/>
+          </v:shape>
+        </w:pict>
+      </w:r>
+    </w:p>
+    <w:p>
+      <w:pPr>
+        <w:jc w:val="both"/>
+        <w:rPr>
+          <w:rFonts w:cstheme="minorHAnsi"/>
+          <w:b/>
+          <w:sz w:val="24"/>
+          <w:szCs w:val="24"/>
+        </w:rPr>
+      </w:pPr>
+    </w:p>
+    <w:p>
+      <w:pPr>
+        <w:jc w:val="both"/>
+        <w:rPr>
+          <w:rFonts w:cstheme="minorHAnsi"/>
+          <w:b/>
+          <w:sz w:val="24"/>
+          <w:szCs w:val="24"/>
+        </w:rPr>
+      </w:pPr>
+    </w:p>
+    <w:p>
+      <w:pPr>
+        <w:jc w:val="both"/>
+        <w:rPr>
+          <w:rFonts w:cstheme="minorHAnsi"/>
+          <w:b/>
+          <w:sz w:val="24"/>
+          <w:szCs w:val="24"/>
+        </w:rPr>
+      </w:pPr>
+      <w:r>
+        <w:rPr>
+          <w:rFonts w:cstheme="minorHAnsi"/>
+          <w:b/>
+          <w:sz w:val="24"/>
+          <w:szCs w:val="24"/>
+        </w:rPr>
+        <w:pict>
+          <v:shape id="_x0000_i1029" type="#_x0000_t75" style="width:467.25pt;height:262.7pt">
+            <v:imagedata r:id="rId15" o:title="gitlogin"/>
+          </v:shape>
+        </w:pict>
+      </w:r>
+    </w:p>
+    <w:p>
+      <w:pPr>
+        <w:jc w:val="both"/>
+        <w:rPr>
+          <w:rFonts w:cstheme="minorHAnsi"/>
+          <w:b/>
+          <w:sz w:val="24"/>
+          <w:szCs w:val="24"/>
+        </w:rPr>
+      </w:pPr>
+      <w:r>
+        <w:rPr>
+          <w:rFonts w:cstheme="minorHAnsi"/>
+          <w:b/>
+          <w:sz w:val="24"/>
+          <w:szCs w:val="24"/>
+        </w:rPr>
+        <w:lastRenderedPageBreak/>
+        <w:pict>
+          <v:shape id="_x0000_i1030" type="#_x0000_t75" style="width:467.25pt;height:262.7pt">
+            <v:imagedata r:id="rId16" o:title="gitlogin"/>
+          </v:shape>
+        </w:pict>
+      </w:r>
+    </w:p>
+    <w:p>
+      <w:pPr>
+        <w:jc w:val="both"/>
+        <w:rPr>
+          <w:rFonts w:cstheme="minorHAnsi"/>
+          <w:b/>
+          <w:sz w:val="24"/>
+          <w:szCs w:val="24"/>
+        </w:rPr>
+      </w:pPr>
+    </w:p>
+    <w:p>
+      <w:pPr>
+        <w:jc w:val="both"/>
+        <w:rPr>
+          <w:rFonts w:cstheme="minorHAnsi"/>
+          <w:b/>
+          <w:sz w:val="24"/>
+          <w:szCs w:val="24"/>
+        </w:rPr>
+      </w:pPr>
+    </w:p>
+    <w:p>
+      <w:pPr>
+        <w:jc w:val="both"/>
+        <w:rPr>
+          <w:rFonts w:cstheme="minorHAnsi"/>
+          <w:b/>
+          <w:sz w:val="24"/>
+          <w:szCs w:val="24"/>
+        </w:rPr>
+      </w:pPr>
+      <w:r>
+        <w:rPr>
+          <w:rFonts w:cstheme="minorHAnsi"/>
+          <w:b/>
+          <w:sz w:val="24"/>
+          <w:szCs w:val="24"/>
+        </w:rPr>
+        <w:pict>
+          <v:shape id="_x0000_i1031" type="#_x0000_t75" style="width:467.25pt;height:262.7pt">
+            <v:imagedata r:id="rId17" o:title="gitlogin"/>
+          </v:shape>
+        </w:pict>
+      </w:r>
+    </w:p>
+    <w:p>
+      <w:pPr>
+        <w:jc w:val="both"/>
+        <w:rPr>
+          <w:rFonts w:cstheme="minorHAnsi"/>
+          <w:b/>
+          <w:sz w:val="24"/>
+          <w:szCs w:val="24"/>
+        </w:rPr>
+      </w:pPr>
+    </w:p>
+    <w:p>
+      <w:pPr>
+        <w:jc w:val="both"/>
+        <w:rPr>
+          <w:rFonts w:cstheme="minorHAnsi"/>
+          <w:b/>
+          <w:sz w:val="24"/>
+          <w:szCs w:val="24"/>
+        </w:rPr>
+      </w:pPr>
+    </w:p>
+    <w:p>
+      <w:pPr>
+        <w:jc w:val="both"/>
+        <w:rPr>
+          <w:rFonts w:cstheme="minorHAnsi"/>
+          <w:b/>
+          <w:sz w:val="24"/>
+          <w:szCs w:val="24"/>
+        </w:rPr>
+      </w:pPr>
+      <w:r>
+        <w:rPr>
+          <w:rFonts w:cstheme="minorHAnsi"/>
+          <w:b/>
+          <w:sz w:val="24"/>
+          <w:szCs w:val="24"/>
+        </w:rPr>
+        <w:lastRenderedPageBreak/>
+        <w:pict>
+          <v:shape id="_x0000_i1032" type="#_x0000_t75" style="width:467.25pt;height:262.7pt">
+            <v:imagedata r:id="rId18" o:title="gitlogin"/>
+          </v:shape>
+        </w:pict>
+      </w:r>
+    </w:p>
+    <w:p>
+      <w:pPr>
+        <w:jc w:val="both"/>
+        <w:rPr>
+          <w:rFonts w:cstheme="minorHAnsi"/>
+          <w:b/>
+          <w:sz w:val="24"/>
+          <w:szCs w:val="24"/>
+        </w:rPr>
+      </w:pPr>
+    </w:p>
+    <w:p>
+      <w:pPr>
+        <w:jc w:val="both"/>
+        <w:rPr>
+          <w:rFonts w:cstheme="minorHAnsi"/>
+          <w:b/>
+          <w:sz w:val="24"/>
+          <w:szCs w:val="24"/>
+        </w:rPr>
+      </w:pPr>
+    </w:p>
+    <w:p>
+      <w:pPr>
+        <w:jc w:val="both"/>
+        <w:rPr>
+          <w:rFonts w:cstheme="minorHAnsi"/>
+          <w:b/>
+          <w:sz w:val="24"/>
+          <w:szCs w:val="24"/>
+        </w:rPr>
+      </w:pPr>
+      <w:r>
+        <w:rPr>
+          <w:rFonts w:cstheme="minorHAnsi"/>
+          <w:b/>
+          <w:sz w:val="24"/>
+          <w:szCs w:val="24"/>
+        </w:rPr>
+        <w:pict>
+          <v:shape id="_x0000_i1033" type="#_x0000_t75" style="width:467.25pt;height:262.7pt">
+            <v:imagedata r:id="rId19" o:title="gitlogin"/>
+          </v:shape>
+        </w:pict>
+      </w:r>
+    </w:p>
+    <w:p>
+      <w:pPr>
+        <w:jc w:val="both"/>
+        <w:rPr>
+          <w:rFonts w:cstheme="minorHAnsi"/>
+          <w:b/>
+          <w:sz w:val="24"/>
+          <w:szCs w:val="24"/>
+        </w:rPr>
+      </w:pPr>
+    </w:p>
+    <w:p>
+      <w:pPr>
+        <w:jc w:val="both"/>
+        <w:rPr>
+          <w:rFonts w:cstheme="minorHAnsi"/>
+          <w:b/>
+          <w:sz w:val="24"/>
+          <w:szCs w:val="24"/>
+        </w:rPr>
+      </w:pPr>
+    </w:p>
+    <w:p>
+      <w:pPr>
+        <w:jc w:val="both"/>
+        <w:rPr>
+          <w:rFonts w:cstheme="minorHAnsi"/>
+          <w:b/>
+          <w:sz w:val="24"/>
+          <w:szCs w:val="24"/>
+        </w:rPr>
+      </w:pPr>
+      <w:r>
+        <w:rPr>
+          <w:rFonts w:cstheme="minorHAnsi"/>
+          <w:b/>
+          <w:sz w:val="24"/>
+          <w:szCs w:val="24"/>
+        </w:rPr>
+        <w:lastRenderedPageBreak/>
+        <w:pict>
+          <v:shape id="_x0000_i1034" type="#_x0000_t75" style="width:467.25pt;height:246.55pt">
+            <v:imagedata r:id="rId20" o:title="gitlogin"/>
+          </v:shape>
+        </w:pict>
+      </w:r>
+    </w:p>
+    <w:p>
+      <w:pPr>
+        <w:jc w:val="both"/>
+        <w:rPr>
+          <w:rFonts w:cstheme="minorHAnsi"/>
+          <w:b/>
+          <w:sz w:val="24"/>
+          <w:szCs w:val="24"/>
+        </w:rPr>
+      </w:pPr>
+      <w:r>
+        <w:rPr>
+          <w:rFonts w:cstheme="minorHAnsi"/>
+          <w:b/>
+          <w:sz w:val="24"/>
+          <w:szCs w:val="24"/>
+        </w:rPr>
         <w:t>USECASES:</w:t>
       </w:r>
     </w:p>
     <w:p>
       <w:pPr>
+        <w:jc w:val="both"/>
+        <w:rPr>
+          <w:rFonts w:cstheme="minorHAnsi"/>
+          <w:sz w:val="24"/>
+          <w:szCs w:val="24"/>
+        </w:rPr>
+      </w:pPr>
+      <w:r>
+        <w:rPr>
+          <w:rFonts w:cstheme="minorHAnsi"/>
+          <w:sz w:val="24"/>
+          <w:szCs w:val="24"/>
+        </w:rPr>
+        <w:t>Our framework could be used to create intelligent bots that could be useful in the following scenarios-</w:t>
+      </w:r>
+    </w:p>
+    <w:p>
+      <w:pPr>
         <w:contextualSpacing/>
         <w:jc w:val="both"/>
         <w:rPr>
@@ -2745,7 +3502,39 @@
           <w:sz w:val="24"/>
           <w:szCs w:val="24"/>
         </w:rPr>
-        <w:t xml:space="preserve">thinks of something to be bought then instead of writing down in a separate notepad and then saving it somewhere. He can just </w:t>
+        <w:t>thinks of something to be bought then instead of writing down in a separate notepad and then saving it s</w:t>
+      </w:r>
+      <w:r>
+        <w:rPr>
+          <w:rFonts w:cstheme="minorHAnsi"/>
+          <w:sz w:val="24"/>
+          <w:szCs w:val="24"/>
+        </w:rPr>
+        <w:t>omewhere,</w:t>
+      </w:r>
+      <w:r>
+        <w:rPr>
+          <w:rFonts w:cstheme="minorHAnsi"/>
+          <w:sz w:val="24"/>
+          <w:szCs w:val="24"/>
+        </w:rPr>
+        <w:t xml:space="preserve"> </w:t>
+      </w:r>
+      <w:r>
+        <w:rPr>
+          <w:rFonts w:cstheme="minorHAnsi"/>
+          <w:sz w:val="24"/>
+          <w:szCs w:val="24"/>
+        </w:rPr>
+        <w:t>h</w:t>
+      </w:r>
+      <w:r>
+        <w:rPr>
+          <w:rFonts w:cstheme="minorHAnsi"/>
+          <w:sz w:val="24"/>
+          <w:szCs w:val="24"/>
+        </w:rPr>
+        <w:t xml:space="preserve">e can just </w:t>
       </w:r>
       <w:r>
         <w:rPr>
@@ -2830,17 +3619,18 @@
     </w:p>
     <w:p>
       <w:pPr>
-        <w:jc w:val="both"/>
-        <w:rPr>
-          <w:rFonts w:cstheme="minorHAnsi"/>
-          <w:b/>
-          <w:sz w:val="24"/>
-          <w:szCs w:val="24"/>
-        </w:rPr>
-      </w:pPr>
-    </w:p>
-    <w:p>
-      <w:pPr>
+        <w:contextualSpacing/>
+        <w:jc w:val="both"/>
+        <w:rPr>
+          <w:rFonts w:cstheme="minorHAnsi"/>
+          <w:sz w:val="24"/>
+          <w:szCs w:val="24"/>
+        </w:rPr>
+      </w:pPr>
+    </w:p>
+    <w:p>
+      <w:pPr>
+        <w:contextualSpacing/>
         <w:jc w:val="both"/>
         <w:rPr>
           <w:rFonts w:cstheme="minorHAnsi"/>
@@ -2877,21 +3667,33 @@
     </w:p>
     <w:p>
       <w:pPr>
-        <w:jc w:val="both"/>
-        <w:rPr>
-          <w:rFonts w:cstheme="minorHAnsi"/>
-          <w:b/>
-          <w:sz w:val="24"/>
-          <w:szCs w:val="24"/>
-        </w:rPr>
-      </w:pPr>
-      <w:r>
-        <w:rPr>
-          <w:rFonts w:cstheme="minorHAnsi"/>
-          <w:b/>
-          <w:sz w:val="24"/>
-          <w:szCs w:val="24"/>
-        </w:rPr>
+        <w:contextualSpacing/>
+        <w:jc w:val="both"/>
+        <w:rPr>
+          <w:rFonts w:cstheme="minorHAnsi"/>
+          <w:sz w:val="24"/>
+          <w:szCs w:val="24"/>
+        </w:rPr>
+      </w:pPr>
+    </w:p>
+    <w:p>
+      <w:pPr>
+        <w:jc w:val="both"/>
+        <w:rPr>
+          <w:rFonts w:cstheme="minorHAnsi"/>
+          <w:b/>
+          <w:sz w:val="24"/>
+          <w:szCs w:val="24"/>
+        </w:rPr>
+      </w:pPr>
+      <w:r>
+        <w:rPr>
+          <w:rFonts w:cstheme="minorHAnsi"/>
+          <w:b/>
+          <w:sz w:val="24"/>
+          <w:szCs w:val="24"/>
+        </w:rPr>
+        <w:lastRenderedPageBreak/>
         <w:t>CHALLENGES:</w:t>
       </w:r>
     </w:p>
@@ -3188,15 +3990,7 @@
           <w:sz w:val="24"/>
           <w:szCs w:val="24"/>
         </w:rPr>
-        <w:t>) are pushing them into the mainstream.</w:t>
-      </w:r>
-      <w:r>
-        <w:rPr>
-          <w:rFonts w:cstheme="minorHAnsi"/>
-          <w:sz w:val="24"/>
-          <w:szCs w:val="24"/>
-        </w:rPr>
-        <w:t xml:space="preserve"> A framework like </w:t>
+        <w:t xml:space="preserve">) are pushing them into the mainstream. A framework like </w:t>
       </w:r>
       <w:proofErr w:type="spellStart"/>
       <w:r>
@@ -3270,25 +4064,13 @@
           <w:szCs w:val="24"/>
         </w:rPr>
       </w:pPr>
-    </w:p>
-    <w:p>
-      <w:pPr>
-        <w:jc w:val="both"/>
-        <w:rPr>
-          <w:rFonts w:cstheme="minorHAnsi"/>
-          <w:b/>
-          <w:sz w:val="24"/>
-          <w:szCs w:val="24"/>
-        </w:rPr>
-      </w:pPr>
-      <w:r>
-        <w:rPr>
-          <w:rFonts w:cstheme="minorHAnsi"/>
-          <w:b/>
-          <w:sz w:val="24"/>
-          <w:szCs w:val="24"/>
-        </w:rPr>
-        <w:lastRenderedPageBreak/>
+      <w:r>
+        <w:rPr>
+          <w:rFonts w:cstheme="minorHAnsi"/>
+          <w:b/>
+          <w:sz w:val="24"/>
+          <w:szCs w:val="24"/>
+        </w:rPr>
         <w:t>FUTURE SCOPE</w:t>
       </w:r>
       <w:r>
@@ -3421,7 +4203,7 @@
         </w:rPr>
         <w:t xml:space="preserve"> </w:t>
       </w:r>
-      <w:hyperlink r:id="rId14" w:history="1">
+      <w:hyperlink r:id="rId21" w:history="1">
         <w:r>
           <w:rPr>
             <w:rStyle w:val="Hyperlink"/>
@@ -3448,7 +4230,7 @@
           <w:szCs w:val="24"/>
         </w:rPr>
       </w:pPr>
-      <w:hyperlink r:id="rId15" w:anchor=".s5d7mvv87" w:history="1">
+      <w:hyperlink r:id="rId22" w:anchor=".s5d7mvv87" w:history="1">
         <w:r>
           <w:rPr>
             <w:rStyle w:val="Hyperlink"/>
@@ -3474,7 +4256,7 @@
           <w:szCs w:val="24"/>
         </w:rPr>
       </w:pPr>
-      <w:hyperlink r:id="rId16" w:history="1">
+      <w:hyperlink r:id="rId23" w:history="1">
         <w:r>
           <w:rPr>
             <w:rStyle w:val="Hyperlink"/>
@@ -3500,7 +4282,7 @@
           <w:szCs w:val="24"/>
         </w:rPr>
       </w:pPr>
-      <w:hyperlink r:id="rId17" w:history="1">
+      <w:hyperlink r:id="rId24" w:history="1">
         <w:r>
           <w:rPr>
             <w:rStyle w:val="Hyperlink"/>
@@ -3526,7 +4308,7 @@
           <w:szCs w:val="24"/>
         </w:rPr>
       </w:pPr>
-      <w:hyperlink r:id="rId18" w:history="1">
+      <w:hyperlink r:id="rId25" w:history="1">
         <w:r>
           <w:rPr>
             <w:rStyle w:val="Hyperlink"/>
@@ -3539,7 +4321,7 @@
       </w:hyperlink>
     </w:p>
     <w:sectPr>
-      <w:headerReference w:type="default" r:id="rId19"/>
+      <w:headerReference w:type="default" r:id="rId26"/>
       <w:pgSz w:w="12240" w:h="15840"/>
       <w:pgMar w:top="1440" w:right="1440" w:bottom="1440" w:left="1440" w:header="720" w:footer="720" w:gutter="0"/>
       <w:cols w:space="720"/>

</xml_diff>